<commit_message>
refactor: change output path
</commit_message>
<xml_diff>
--- a/templates/2.docx
+++ b/templates/2.docx
@@ -1346,14 +1346,7 @@
           <w:sz w:val="28"/>
           <w:szCs w:val="28"/>
         </w:rPr>
-        <w:t>}</w:t>
-      </w:r>
-      <w:r>
-        <w:rPr>
-          <w:sz w:val="28"/>
-          <w:szCs w:val="28"/>
-        </w:rPr>
-        <w:t xml:space="preserve">                                  </w:t>
+        <w:t xml:space="preserve">}                                  </w:t>
       </w:r>
       <w:r>
         <w:rPr>
@@ -2789,6 +2782,7 @@
                   <w14:uncheckedState w14:val="006F" w14:font="Wingdings"/>
                 </w14:checkbox>
               </w:sdtPr>
+              <w:sdtEndPr/>
               <w:sdtContent>
                 <w:r>
                   <w:rPr>
@@ -2850,6 +2844,7 @@
                   <w14:uncheckedState w14:val="006F" w14:font="Wingdings"/>
                 </w14:checkbox>
               </w:sdtPr>
+              <w:sdtEndPr/>
               <w:sdtContent>
                 <w:r>
                   <w:rPr>
@@ -2981,6 +2976,7 @@
                   <w14:uncheckedState w14:val="006F" w14:font="Wingdings"/>
                 </w14:checkbox>
               </w:sdtPr>
+              <w:sdtEndPr/>
               <w:sdtContent>
                 <w:r>
                   <w:rPr>
@@ -3035,6 +3031,7 @@
                   <w14:uncheckedState w14:val="006F" w14:font="Wingdings"/>
                 </w14:checkbox>
               </w:sdtPr>
+              <w:sdtEndPr/>
               <w:sdtContent>
                 <w:r>
                   <w:rPr>
@@ -3253,8 +3250,8 @@
     </w:p>
     <w:tbl>
       <w:tblPr>
-        <w:tblW w:w="9947" w:type="dxa"/>
-        <w:tblInd w:w="-5" w:type="dxa"/>
+        <w:tblW w:w="9096" w:type="dxa"/>
+        <w:tblInd w:w="625" w:type="dxa"/>
         <w:tblBorders>
           <w:top w:val="single" w:sz="4" w:space="0" w:color="000000"/>
           <w:left w:val="single" w:sz="4" w:space="0" w:color="000000"/>
@@ -3277,7 +3274,6 @@
         <w:gridCol w:w="992"/>
         <w:gridCol w:w="850"/>
         <w:gridCol w:w="851"/>
-        <w:gridCol w:w="851"/>
       </w:tblGrid>
       <w:tr>
         <w:trPr>
@@ -3522,22 +3518,6 @@
                 <w:szCs w:val="26"/>
               </w:rPr>
             </w:pPr>
-          </w:p>
-        </w:tc>
-        <w:tc>
-          <w:tcPr>
-            <w:tcW w:w="851" w:type="dxa"/>
-          </w:tcPr>
-          <w:p>
-            <w:pPr>
-              <w:jc w:val="center"/>
-              <w:rPr>
-                <w:rFonts w:eastAsia="Times New Roman"/>
-                <w:spacing w:val="-20"/>
-                <w:sz w:val="26"/>
-                <w:szCs w:val="26"/>
-              </w:rPr>
-            </w:pPr>
             <w:r>
               <w:rPr>
                 <w:rFonts w:eastAsia="Times New Roman"/>
@@ -3790,22 +3770,6 @@
                 <w:szCs w:val="26"/>
               </w:rPr>
             </w:pPr>
-          </w:p>
-        </w:tc>
-        <w:tc>
-          <w:tcPr>
-            <w:tcW w:w="851" w:type="dxa"/>
-          </w:tcPr>
-          <w:p>
-            <w:pPr>
-              <w:jc w:val="center"/>
-              <w:rPr>
-                <w:rFonts w:eastAsia="Times New Roman"/>
-                <w:b/>
-                <w:sz w:val="26"/>
-                <w:szCs w:val="26"/>
-              </w:rPr>
-            </w:pPr>
             <w:r>
               <w:rPr>
                 <w:rFonts w:eastAsia="Times New Roman"/>
@@ -3942,21 +3906,6 @@
         <w:tc>
           <w:tcPr>
             <w:tcW w:w="850" w:type="dxa"/>
-          </w:tcPr>
-          <w:p>
-            <w:pPr>
-              <w:jc w:val="both"/>
-              <w:rPr>
-                <w:rFonts w:eastAsia="Times New Roman"/>
-                <w:sz w:val="26"/>
-                <w:szCs w:val="26"/>
-              </w:rPr>
-            </w:pPr>
-          </w:p>
-        </w:tc>
-        <w:tc>
-          <w:tcPr>
-            <w:tcW w:w="851" w:type="dxa"/>
           </w:tcPr>
           <w:p>
             <w:pPr>
@@ -4782,6 +4731,7 @@
     <w:lsdException w:name="HTML Sample" w:semiHidden="1" w:unhideWhenUsed="1"/>
     <w:lsdException w:name="HTML Typewriter" w:semiHidden="1" w:unhideWhenUsed="1"/>
     <w:lsdException w:name="HTML Variable" w:semiHidden="1" w:unhideWhenUsed="1"/>
+    <w:lsdException w:name="Normal Table" w:semiHidden="1" w:unhideWhenUsed="1"/>
     <w:lsdException w:name="annotation subject" w:semiHidden="1" w:unhideWhenUsed="1"/>
     <w:lsdException w:name="No List" w:semiHidden="1" w:unhideWhenUsed="1"/>
     <w:lsdException w:name="Outline List 1" w:semiHidden="1" w:unhideWhenUsed="1"/>
@@ -4828,8 +4778,10 @@
     <w:lsdException w:name="Table Subtle 2" w:semiHidden="1" w:unhideWhenUsed="1"/>
     <w:lsdException w:name="Table Web 1" w:semiHidden="1" w:unhideWhenUsed="1"/>
     <w:lsdException w:name="Table Web 2" w:semiHidden="1" w:unhideWhenUsed="1"/>
+    <w:lsdException w:name="Table Web 3" w:semiHidden="1" w:unhideWhenUsed="1"/>
     <w:lsdException w:name="Balloon Text" w:semiHidden="1" w:unhideWhenUsed="1"/>
     <w:lsdException w:name="Table Grid" w:uiPriority="39"/>
+    <w:lsdException w:name="Table Theme" w:semiHidden="1" w:unhideWhenUsed="1"/>
     <w:lsdException w:name="Placeholder Text" w:semiHidden="1"/>
     <w:lsdException w:name="No Spacing" w:uiPriority="1" w:qFormat="1"/>
     <w:lsdException w:name="Light Shading" w:uiPriority="60"/>

</xml_diff>